<commit_message>
Nyere version fra 09-09
</commit_message>
<xml_diff>
--- a/Log.docx
+++ b/Log.docx
@@ -59,7 +59,15 @@
       </w:r>
       <w:r>
         <w:br/>
-        <w:t>Der blev aftalt at på onsdag skule gruppen gå i gang med at lave en tidsplan.</w:t>
+        <w:t xml:space="preserve">Der blev aftalt at på onsdag skule gruppen </w:t>
+      </w:r>
+      <w:proofErr w:type="gramStart"/>
+      <w:r>
+        <w:t>gå</w:t>
+      </w:r>
+      <w:proofErr w:type="gramEnd"/>
+      <w:r>
+        <w:t xml:space="preserve"> i gang med at lave en tidsplan.</w:t>
       </w:r>
       <w:r>
         <w:br/>
@@ -137,7 +145,15 @@
     </w:p>
     <w:p>
       <w:r>
-        <w:t>Et andet mindmap. Problemet blev indskrænket til ”salg af schematics” til 3D printer.</w:t>
+        <w:t xml:space="preserve">Et andet mindmap. Problemet blev indskrænket til ”salg af </w:t>
+      </w:r>
+      <w:proofErr w:type="spellStart"/>
+      <w:r>
+        <w:t>schematics</w:t>
+      </w:r>
+      <w:proofErr w:type="spellEnd"/>
+      <w:r>
+        <w:t>” til 3D printer.</w:t>
       </w:r>
       <w:r>
         <w:br/>
@@ -249,7 +265,15 @@
     </w:p>
     <w:p>
       <w:r>
-        <w:t xml:space="preserve">Der blev lavet en tidsplan. Abstacet’et blev også rettet igennem efter den originale var skrevet hjemmefra. </w:t>
+        <w:t xml:space="preserve">Der blev lavet en tidsplan. </w:t>
+      </w:r>
+      <w:proofErr w:type="spellStart"/>
+      <w:r>
+        <w:t>Abstacet’et</w:t>
+      </w:r>
+      <w:proofErr w:type="spellEnd"/>
+      <w:r>
+        <w:t xml:space="preserve"> blev også rettet igennem efter den originale var skrevet hjemmefra. </w:t>
       </w:r>
       <w:r>
         <w:br/>
@@ -274,76 +298,161 @@
         <w:br/>
         <w:t>Kasper og Anders vil skrive om Jura. Simon arbejder på Interesser. Carsten og Alexander arbejder på forretningsmodeller.</w:t>
       </w:r>
-    </w:p>
-    <w:p>
-      <w:pPr>
-        <w:rPr>
-          <w:sz w:val="16"/>
-          <w:szCs w:val="16"/>
-        </w:rPr>
-      </w:pPr>
+      <w:r>
+        <w:t xml:space="preserve"> Deadline for dette arbejde d. 10 (tirsdag).</w:t>
+      </w:r>
+    </w:p>
+    <w:p>
+      <w:pPr>
+        <w:rPr>
+          <w:sz w:val="16"/>
+          <w:szCs w:val="16"/>
+        </w:rPr>
+      </w:pPr>
+    </w:p>
+    <w:p>
+      <w:pPr>
+        <w:rPr>
+          <w:sz w:val="16"/>
+          <w:szCs w:val="16"/>
+        </w:rPr>
+      </w:pPr>
+      <w:r>
+        <w:rPr>
+          <w:sz w:val="16"/>
+          <w:szCs w:val="16"/>
+        </w:rPr>
+        <w:t>--</w:t>
+      </w:r>
+    </w:p>
+    <w:p>
+      <w:pPr>
+        <w:rPr>
+          <w:sz w:val="16"/>
+          <w:szCs w:val="16"/>
+        </w:rPr>
+      </w:pPr>
+      <w:r>
+        <w:rPr>
+          <w:rStyle w:val="Overskrift1Tegn"/>
+        </w:rPr>
+        <w:t xml:space="preserve">Log </w:t>
+      </w:r>
+      <w:r>
+        <w:rPr>
+          <w:rStyle w:val="Overskrift1Tegn"/>
+        </w:rPr>
+        <w:t>06</w:t>
+      </w:r>
+      <w:r>
+        <w:rPr>
+          <w:rStyle w:val="Overskrift1Tegn"/>
+        </w:rPr>
+        <w:t>-09-2013</w:t>
+      </w:r>
+      <w:r>
+        <w:br/>
+      </w:r>
+      <w:r>
+        <w:rPr>
+          <w:sz w:val="16"/>
+          <w:szCs w:val="16"/>
+        </w:rPr>
+        <w:t xml:space="preserve">Skribent: </w:t>
+      </w:r>
+      <w:r>
+        <w:rPr>
+          <w:i/>
+          <w:sz w:val="16"/>
+          <w:szCs w:val="16"/>
+        </w:rPr>
+        <w:t>Anders M.</w:t>
+      </w:r>
+    </w:p>
+    <w:p>
+      <w:r>
+        <w:t>Der skete ikke noget specielt fredag. Der kunne ikke arbejdes langt tid før at baren åbnede.</w:t>
+      </w:r>
+    </w:p>
+    <w:p>
+      <w:pPr>
+        <w:rPr>
+          <w:sz w:val="16"/>
+          <w:szCs w:val="16"/>
+        </w:rPr>
+      </w:pPr>
+      <w:r>
+        <w:rPr>
+          <w:sz w:val="16"/>
+          <w:szCs w:val="16"/>
+        </w:rPr>
+        <w:lastRenderedPageBreak/>
+        <w:t>--</w:t>
+      </w:r>
+    </w:p>
+    <w:p>
+      <w:pPr>
+        <w:rPr>
+          <w:sz w:val="16"/>
+          <w:szCs w:val="16"/>
+        </w:rPr>
+      </w:pPr>
+      <w:r>
+        <w:rPr>
+          <w:rStyle w:val="Overskrift1Tegn"/>
+        </w:rPr>
+        <w:t xml:space="preserve">Log </w:t>
+      </w:r>
+      <w:r>
+        <w:rPr>
+          <w:rStyle w:val="Overskrift1Tegn"/>
+        </w:rPr>
+        <w:t>09</w:t>
+      </w:r>
+      <w:r>
+        <w:rPr>
+          <w:rStyle w:val="Overskrift1Tegn"/>
+        </w:rPr>
+        <w:t>-09-2013</w:t>
+      </w:r>
+      <w:r>
+        <w:br/>
+      </w:r>
+      <w:r>
+        <w:rPr>
+          <w:sz w:val="16"/>
+          <w:szCs w:val="16"/>
+        </w:rPr>
+        <w:t xml:space="preserve">Skribent: </w:t>
+      </w:r>
+      <w:r>
+        <w:rPr>
+          <w:i/>
+          <w:sz w:val="16"/>
+          <w:szCs w:val="16"/>
+        </w:rPr>
+        <w:t>Anders M.</w:t>
+      </w:r>
+    </w:p>
+    <w:p>
+      <w:r>
+        <w:t>Mødet med vejlederen satte gruppen i en lidt anden retning end hvad der før var arbejdet med. Der blev bedt om at ligge mere fokus på problemanalysen som nu bør fylde størstedelen af rapporten. Et nyt møde med vejlederen blev aftalt til næste tirsdag (17-09). Før mødet skulle en mail sendes til vejlederen med en rapport udkast.</w:t>
+      </w:r>
+      <w:r>
+        <w:br/>
+      </w:r>
+    </w:p>
+    <w:p>
+      <w:r>
+        <w:t>--</w:t>
+      </w:r>
+    </w:p>
+    <w:p/>
+    <w:p>
       <w:bookmarkStart w:id="0" w:name="_GoBack"/>
       <w:bookmarkEnd w:id="0"/>
     </w:p>
     <w:p>
-      <w:pPr>
-        <w:rPr>
-          <w:sz w:val="16"/>
-          <w:szCs w:val="16"/>
-        </w:rPr>
-      </w:pPr>
-      <w:r>
-        <w:rPr>
-          <w:sz w:val="16"/>
-          <w:szCs w:val="16"/>
-        </w:rPr>
-        <w:t>--</w:t>
-      </w:r>
-    </w:p>
-    <w:p>
-      <w:pPr>
-        <w:rPr>
-          <w:sz w:val="16"/>
-          <w:szCs w:val="16"/>
-        </w:rPr>
-      </w:pPr>
-      <w:r>
-        <w:rPr>
-          <w:rStyle w:val="Overskrift1Tegn"/>
-        </w:rPr>
-        <w:t xml:space="preserve">Log </w:t>
-      </w:r>
-      <w:r>
-        <w:rPr>
-          <w:rStyle w:val="Overskrift1Tegn"/>
-        </w:rPr>
-        <w:t>06</w:t>
-      </w:r>
-      <w:r>
-        <w:rPr>
-          <w:rStyle w:val="Overskrift1Tegn"/>
-        </w:rPr>
-        <w:t>-09-2013</w:t>
-      </w:r>
-      <w:r>
-        <w:br/>
-      </w:r>
-      <w:r>
-        <w:rPr>
-          <w:sz w:val="16"/>
-          <w:szCs w:val="16"/>
-        </w:rPr>
-        <w:t xml:space="preserve">Skribent: </w:t>
-      </w:r>
-    </w:p>
-    <w:p>
-      <w:r>
-        <w:t>--</w:t>
-      </w:r>
-    </w:p>
-    <w:p/>
-    <w:p/>
-    <w:p>
       <w:r>
         <w:br w:type="page"/>
       </w:r>
@@ -413,6 +522,7 @@
           <w:szCs w:val="18"/>
         </w:rPr>
       </w:pPr>
+      <w:proofErr w:type="gramStart"/>
       <w:r>
         <w:rPr>
           <w:sz w:val="18"/>
@@ -425,7 +535,15 @@
           <w:sz w:val="18"/>
           <w:szCs w:val="18"/>
         </w:rPr>
-        <w:t>ovlighed ( 3D print = 2D print)</w:t>
+        <w:t>ovlighed ( 3D</w:t>
+      </w:r>
+      <w:proofErr w:type="gramEnd"/>
+      <w:r>
+        <w:rPr>
+          <w:sz w:val="18"/>
+          <w:szCs w:val="18"/>
+        </w:rPr>
+        <w:t xml:space="preserve"> print = 2D print)</w:t>
       </w:r>
       <w:r>
         <w:rPr>
@@ -1494,7 +1612,7 @@
 </file>
 
 <file path=customXml/itemProps1.xml><?xml version="1.0" encoding="utf-8"?>
-<ds:datastoreItem xmlns:ds="http://schemas.openxmlformats.org/officeDocument/2006/customXml" ds:itemID="{B140826C-F002-4713-90F0-1C0AD711877D}">
+<ds:datastoreItem xmlns:ds="http://schemas.openxmlformats.org/officeDocument/2006/customXml" ds:itemID="{2EC3480E-6C32-438E-B1A7-69FAF4AEB705}">
   <ds:schemaRefs>
     <ds:schemaRef ds:uri="http://schemas.openxmlformats.org/officeDocument/2006/bibliography"/>
   </ds:schemaRefs>

</xml_diff>